<commit_message>
post week 4 updates
</commit_message>
<xml_diff>
--- a/docs/content/labs/lab4-sampling.docx
+++ b/docs/content/labs/lab4-sampling.docx
@@ -2267,7 +2267,7 @@
         <w:rPr>
           <w:rStyle w:val="VerbatimChar"/>
         </w:rPr>
-        <w:t xml:space="preserve"> num [1:1000] 4.25 5.47 4.79 5.58 4.52 ...</w:t>
+        <w:t xml:space="preserve"> num [1:1000] 5.07 4.49 4.54 4.66 4.78 ...</w:t>
       </w:r>
     </w:p>
     <w:p>
@@ -2295,7 +2295,7 @@
         <w:rPr>
           <w:rStyle w:val="VerbatimChar"/>
         </w:rPr>
-        <w:t xml:space="preserve"> num [1:1000] 5.17 5.22 5.08 4.9 5.08 ...</w:t>
+        <w:t xml:space="preserve"> num [1:1000] 5.01 5.19 4.98 4.85 5.11 ...</w:t>
       </w:r>
     </w:p>
     <w:p>

</xml_diff>

<commit_message>
finalize week 6 material
</commit_message>
<xml_diff>
--- a/docs/content/labs/lab4-sampling.docx
+++ b/docs/content/labs/lab4-sampling.docx
@@ -2267,7 +2267,7 @@
         <w:rPr>
           <w:rStyle w:val="VerbatimChar"/>
         </w:rPr>
-        <w:t xml:space="preserve"> num [1:1000] 5.33 5.42 5.42 4.36 5.06 ...</w:t>
+        <w:t xml:space="preserve"> num [1:1000] 5.74 4.55 4.85 5.23 4.81 ...</w:t>
       </w:r>
     </w:p>
     <w:p>
@@ -2295,7 +2295,7 @@
         <w:rPr>
           <w:rStyle w:val="VerbatimChar"/>
         </w:rPr>
-        <w:t xml:space="preserve"> num [1:1000] 4.95 5.08 5.18 5.05 5.18 ...</w:t>
+        <w:t xml:space="preserve"> num [1:1000] 4.86 5.07 5.02 5.02 5.12 ...</w:t>
       </w:r>
     </w:p>
     <w:p>

</xml_diff>